<commit_message>
Iteration4: Code on CodeSandbox. Paperwork done
</commit_message>
<xml_diff>
--- a/Iteration4/Before Coding/ProjectSummaryPlan-Iteration4.docx
+++ b/Iteration4/Before Coding/ProjectSummaryPlan-Iteration4.docx
@@ -1392,6 +1392,13 @@
                 <w:szCs w:val="20"/>
               </w:rPr>
             </w:pPr>
+            <w:r>
+              <w:rPr>
+                <w:sz w:val="20"/>
+                <w:szCs w:val="20"/>
+              </w:rPr>
+              <w:t>221+68+</w:t>
+            </w:r>
           </w:p>
         </w:tc>
         <w:tc>
@@ -1593,6 +1600,13 @@
                 <w:szCs w:val="20"/>
               </w:rPr>
             </w:pPr>
+            <w:r>
+              <w:rPr>
+                <w:sz w:val="20"/>
+                <w:szCs w:val="20"/>
+              </w:rPr>
+              <w:t>0</w:t>
+            </w:r>
           </w:p>
         </w:tc>
         <w:tc>
@@ -1794,6 +1808,13 @@
                 <w:szCs w:val="20"/>
               </w:rPr>
             </w:pPr>
+            <w:r>
+              <w:rPr>
+                <w:sz w:val="20"/>
+                <w:szCs w:val="20"/>
+              </w:rPr>
+              <w:t>6</w:t>
+            </w:r>
           </w:p>
         </w:tc>
         <w:tc>
@@ -1995,6 +2016,13 @@
                 <w:szCs w:val="20"/>
               </w:rPr>
             </w:pPr>
+            <w:r>
+              <w:rPr>
+                <w:sz w:val="20"/>
+                <w:szCs w:val="20"/>
+              </w:rPr>
+              <w:t>66</w:t>
+            </w:r>
           </w:p>
         </w:tc>
         <w:tc>
@@ -2222,6 +2250,13 @@
                 <w:szCs w:val="20"/>
               </w:rPr>
             </w:pPr>
+            <w:r>
+              <w:rPr>
+                <w:sz w:val="20"/>
+                <w:szCs w:val="20"/>
+              </w:rPr>
+              <w:t>276</w:t>
+            </w:r>
           </w:p>
         </w:tc>
         <w:tc>
@@ -2431,11 +2466,19 @@
           </w:tcPr>
           <w:p>
             <w:pPr>
-              <w:rPr>
-                <w:sz w:val="20"/>
-                <w:szCs w:val="20"/>
-              </w:rPr>
-            </w:pPr>
+              <w:jc w:val="center"/>
+              <w:rPr>
+                <w:sz w:val="20"/>
+                <w:szCs w:val="20"/>
+              </w:rPr>
+            </w:pPr>
+            <w:r>
+              <w:rPr>
+                <w:sz w:val="20"/>
+                <w:szCs w:val="20"/>
+              </w:rPr>
+              <w:t>72</w:t>
+            </w:r>
           </w:p>
         </w:tc>
         <w:tc>
@@ -2637,6 +2680,13 @@
                 <w:szCs w:val="20"/>
               </w:rPr>
             </w:pPr>
+            <w:r>
+              <w:rPr>
+                <w:sz w:val="20"/>
+                <w:szCs w:val="20"/>
+              </w:rPr>
+              <w:t>364</w:t>
+            </w:r>
           </w:p>
         </w:tc>
         <w:tc>
@@ -3151,6 +3201,13 @@
                 <w:szCs w:val="20"/>
               </w:rPr>
             </w:pPr>
+            <w:r>
+              <w:rPr>
+                <w:sz w:val="20"/>
+                <w:szCs w:val="20"/>
+              </w:rPr>
+              <w:t>19:14</w:t>
+            </w:r>
           </w:p>
         </w:tc>
         <w:tc>
@@ -3185,21 +3242,21 @@
                 <w:sz w:val="20"/>
                 <w:szCs w:val="20"/>
               </w:rPr>
-              <w:t>44</w:t>
-            </w:r>
-            <w:r>
-              <w:rPr>
-                <w:sz w:val="20"/>
-                <w:szCs w:val="20"/>
-              </w:rPr>
-              <w:t>:0</w:t>
-            </w:r>
-            <w:r>
-              <w:rPr>
-                <w:sz w:val="20"/>
-                <w:szCs w:val="20"/>
-              </w:rPr>
-              <w:t>4</w:t>
+              <w:t>1:03</w:t>
+            </w:r>
+            <w:r>
+              <w:rPr>
+                <w:sz w:val="20"/>
+                <w:szCs w:val="20"/>
+              </w:rPr>
+              <w:t>:</w:t>
+            </w:r>
+            <w:r>
+              <w:rPr>
+                <w:sz w:val="20"/>
+                <w:szCs w:val="20"/>
+              </w:rPr>
+              <w:t>18</w:t>
             </w:r>
           </w:p>
         </w:tc>
@@ -3304,6 +3361,13 @@
                 <w:szCs w:val="20"/>
               </w:rPr>
             </w:pPr>
+            <w:r>
+              <w:rPr>
+                <w:sz w:val="20"/>
+                <w:szCs w:val="20"/>
+              </w:rPr>
+              <w:t>22:29</w:t>
+            </w:r>
           </w:p>
         </w:tc>
         <w:tc>
@@ -3338,7 +3402,28 @@
                 <w:sz w:val="20"/>
                 <w:szCs w:val="20"/>
               </w:rPr>
-              <w:t>1:16:57</w:t>
+              <w:t>1:</w:t>
+            </w:r>
+            <w:r>
+              <w:rPr>
+                <w:sz w:val="20"/>
+                <w:szCs w:val="20"/>
+              </w:rPr>
+              <w:t>39</w:t>
+            </w:r>
+            <w:r>
+              <w:rPr>
+                <w:sz w:val="20"/>
+                <w:szCs w:val="20"/>
+              </w:rPr>
+              <w:t>:</w:t>
+            </w:r>
+            <w:r>
+              <w:rPr>
+                <w:sz w:val="20"/>
+                <w:szCs w:val="20"/>
+              </w:rPr>
+              <w:t>26</w:t>
             </w:r>
           </w:p>
         </w:tc>
@@ -3443,6 +3528,13 @@
                 <w:szCs w:val="20"/>
               </w:rPr>
             </w:pPr>
+            <w:r>
+              <w:rPr>
+                <w:sz w:val="20"/>
+                <w:szCs w:val="20"/>
+              </w:rPr>
+              <w:t>2:55:30</w:t>
+            </w:r>
           </w:p>
         </w:tc>
         <w:tc>
@@ -3477,6 +3569,27 @@
                 <w:sz w:val="20"/>
                 <w:szCs w:val="20"/>
               </w:rPr>
+              <w:t>6</w:t>
+            </w:r>
+            <w:r>
+              <w:rPr>
+                <w:sz w:val="20"/>
+                <w:szCs w:val="20"/>
+              </w:rPr>
+              <w:t>:</w:t>
+            </w:r>
+            <w:r>
+              <w:rPr>
+                <w:sz w:val="20"/>
+                <w:szCs w:val="20"/>
+              </w:rPr>
+              <w:t>5</w:t>
+            </w:r>
+            <w:r>
+              <w:rPr>
+                <w:sz w:val="20"/>
+                <w:szCs w:val="20"/>
+              </w:rPr>
               <w:t>3</w:t>
             </w:r>
             <w:r>
@@ -3498,21 +3611,7 @@
                 <w:sz w:val="20"/>
                 <w:szCs w:val="20"/>
               </w:rPr>
-              <w:t>8</w:t>
-            </w:r>
-            <w:r>
-              <w:rPr>
-                <w:sz w:val="20"/>
-                <w:szCs w:val="20"/>
-              </w:rPr>
-              <w:t>:</w:t>
-            </w:r>
-            <w:r>
-              <w:rPr>
-                <w:sz w:val="20"/>
-                <w:szCs w:val="20"/>
-              </w:rPr>
-              <w:t>24</w:t>
+              <w:t>4</w:t>
             </w:r>
           </w:p>
         </w:tc>
@@ -3617,6 +3716,13 @@
                 <w:szCs w:val="20"/>
               </w:rPr>
             </w:pPr>
+            <w:r>
+              <w:rPr>
+                <w:sz w:val="20"/>
+                <w:szCs w:val="20"/>
+              </w:rPr>
+              <w:t>0</w:t>
+            </w:r>
           </w:p>
         </w:tc>
         <w:tc>
@@ -3756,6 +3862,13 @@
                 <w:szCs w:val="20"/>
               </w:rPr>
             </w:pPr>
+            <w:r>
+              <w:rPr>
+                <w:sz w:val="20"/>
+                <w:szCs w:val="20"/>
+              </w:rPr>
+              <w:t>35:08</w:t>
+            </w:r>
           </w:p>
         </w:tc>
         <w:tc>
@@ -3790,7 +3903,7 @@
                 <w:sz w:val="20"/>
                 <w:szCs w:val="20"/>
               </w:rPr>
-              <w:t>2:45</w:t>
+              <w:t>3</w:t>
             </w:r>
             <w:r>
               <w:rPr>
@@ -3804,7 +3917,21 @@
                 <w:sz w:val="20"/>
                 <w:szCs w:val="20"/>
               </w:rPr>
-              <w:t>15</w:t>
+              <w:t>20</w:t>
+            </w:r>
+            <w:r>
+              <w:rPr>
+                <w:sz w:val="20"/>
+                <w:szCs w:val="20"/>
+              </w:rPr>
+              <w:t>:</w:t>
+            </w:r>
+            <w:r>
+              <w:rPr>
+                <w:sz w:val="20"/>
+                <w:szCs w:val="20"/>
+              </w:rPr>
+              <w:t>23</w:t>
             </w:r>
           </w:p>
         </w:tc>
@@ -3918,6 +4045,13 @@
                 <w:szCs w:val="20"/>
               </w:rPr>
             </w:pPr>
+            <w:r>
+              <w:rPr>
+                <w:sz w:val="20"/>
+                <w:szCs w:val="20"/>
+              </w:rPr>
+              <w:t>13:04</w:t>
+            </w:r>
           </w:p>
         </w:tc>
         <w:tc>
@@ -3952,7 +4086,21 @@
                 <w:sz w:val="20"/>
                 <w:szCs w:val="20"/>
               </w:rPr>
-              <w:t>10:00</w:t>
+              <w:t>13</w:t>
+            </w:r>
+            <w:r>
+              <w:rPr>
+                <w:sz w:val="20"/>
+                <w:szCs w:val="20"/>
+              </w:rPr>
+              <w:t>:0</w:t>
+            </w:r>
+            <w:r>
+              <w:rPr>
+                <w:sz w:val="20"/>
+                <w:szCs w:val="20"/>
+              </w:rPr>
+              <w:t>4</w:t>
             </w:r>
           </w:p>
         </w:tc>
@@ -4078,6 +4226,13 @@
                 <w:szCs w:val="20"/>
               </w:rPr>
             </w:pPr>
+            <w:r>
+              <w:rPr>
+                <w:sz w:val="20"/>
+                <w:szCs w:val="20"/>
+              </w:rPr>
+              <w:t>4:25:25</w:t>
+            </w:r>
           </w:p>
         </w:tc>
         <w:tc>
@@ -4112,7 +4267,37 @@
                 <w:sz w:val="20"/>
                 <w:szCs w:val="20"/>
               </w:rPr>
-              <w:t>8:54:42</w:t>
+              <w:t>13</w:t>
+            </w:r>
+            <w:r>
+              <w:rPr>
+                <w:sz w:val="20"/>
+                <w:szCs w:val="20"/>
+              </w:rPr>
+              <w:t>:</w:t>
+            </w:r>
+            <w:r>
+              <w:rPr>
+                <w:sz w:val="20"/>
+                <w:szCs w:val="20"/>
+              </w:rPr>
+              <w:t>20</w:t>
+            </w:r>
+            <w:bookmarkStart w:id="0" w:name="_GoBack"/>
+            <w:bookmarkEnd w:id="0"/>
+            <w:r>
+              <w:rPr>
+                <w:sz w:val="20"/>
+                <w:szCs w:val="20"/>
+              </w:rPr>
+              <w:t>:</w:t>
+            </w:r>
+            <w:r>
+              <w:rPr>
+                <w:sz w:val="20"/>
+                <w:szCs w:val="20"/>
+              </w:rPr>
+              <w:t>07</w:t>
             </w:r>
           </w:p>
         </w:tc>
@@ -5712,8 +5897,6 @@
               </w:rPr>
               <w:t>20</w:t>
             </w:r>
-            <w:bookmarkStart w:id="0" w:name="_GoBack"/>
-            <w:bookmarkEnd w:id="0"/>
           </w:p>
         </w:tc>
         <w:tc>

</xml_diff>